<commit_message>
CPSC 340 Finish Final Cheatsheet
</commit_message>
<xml_diff>
--- a/2017S1-CPSC340/FinalCheatsheet.docx
+++ b/2017S1-CPSC340/FinalCheatsheet.docx
@@ -1,6 +1,6 @@
 
 <file path=word/document.xml><?xml version="1.0" encoding="utf-8"?>
-<w:document xmlns:wpc="http://schemas.microsoft.com/office/word/2010/wordprocessingCanvas" xmlns:cx="http://schemas.microsoft.com/office/drawing/2014/chartex" xmlns:cx1="http://schemas.microsoft.com/office/drawing/2015/9/8/chartex" xmlns:cx2="http://schemas.microsoft.com/office/drawing/2015/10/21/chartex" xmlns:cx3="http://schemas.microsoft.com/office/drawing/2016/5/9/chartex" xmlns:cx4="http://schemas.microsoft.com/office/drawing/2016/5/10/chartex" xmlns:cx5="http://schemas.microsoft.com/office/drawing/2016/5/11/chartex" xmlns:mc="http://schemas.openxmlformats.org/markup-compatibility/2006" xmlns:o="urn:schemas-microsoft-com:office:office" xmlns:r="http://schemas.openxmlformats.org/officeDocument/2006/relationships" xmlns:m="http://schemas.openxmlformats.org/officeDocument/2006/math" xmlns:v="urn:schemas-microsoft-com:vml" xmlns:wp14="http://schemas.microsoft.com/office/word/2010/wordprocessingDrawing" xmlns:wp="http://schemas.openxmlformats.org/drawingml/2006/wordprocessingDrawing" xmlns:w10="urn:schemas-microsoft-com:office:word" xmlns:w="http://schemas.openxmlformats.org/wordprocessingml/2006/main" xmlns:w14="http://schemas.microsoft.com/office/word/2010/wordml" xmlns:w15="http://schemas.microsoft.com/office/word/2012/wordml" xmlns:w16se="http://schemas.microsoft.com/office/word/2015/wordml/symex" xmlns:wpg="http://schemas.microsoft.com/office/word/2010/wordprocessingGroup" xmlns:wpi="http://schemas.microsoft.com/office/word/2010/wordprocessingInk" xmlns:wne="http://schemas.microsoft.com/office/word/2006/wordml" xmlns:wps="http://schemas.microsoft.com/office/word/2010/wordprocessingShape" mc:Ignorable="w14 w15 w16se wp14">
+<w:document xmlns:wpc="http://schemas.microsoft.com/office/word/2010/wordprocessingCanvas" xmlns:mo="http://schemas.microsoft.com/office/mac/office/2008/main" xmlns:mc="http://schemas.openxmlformats.org/markup-compatibility/2006" xmlns:mv="urn:schemas-microsoft-com:mac:vml" xmlns:o="urn:schemas-microsoft-com:office:office" xmlns:r="http://schemas.openxmlformats.org/officeDocument/2006/relationships" xmlns:m="http://schemas.openxmlformats.org/officeDocument/2006/math" xmlns:v="urn:schemas-microsoft-com:vml" xmlns:wp14="http://schemas.microsoft.com/office/word/2010/wordprocessingDrawing" xmlns:wp="http://schemas.openxmlformats.org/drawingml/2006/wordprocessingDrawing" xmlns:w10="urn:schemas-microsoft-com:office:word" xmlns:w="http://schemas.openxmlformats.org/wordprocessingml/2006/main" xmlns:w14="http://schemas.microsoft.com/office/word/2010/wordml" xmlns:w15="http://schemas.microsoft.com/office/word/2012/wordml" xmlns:wpg="http://schemas.microsoft.com/office/word/2010/wordprocessingGroup" xmlns:wpi="http://schemas.microsoft.com/office/word/2010/wordprocessingInk" xmlns:wne="http://schemas.microsoft.com/office/word/2006/wordml" xmlns:wps="http://schemas.microsoft.com/office/word/2010/wordprocessingShape" mc:Ignorable="w14 w15 wp14">
   <w:body>
     <w:p>
       <w:pPr>
@@ -1225,7 +1225,15 @@
           <w:sz w:val="16"/>
           <w:szCs w:val="16"/>
         </w:rPr>
-        <w:t>DBSCAM (Density-Based Clustering)</w:t>
+        <w:lastRenderedPageBreak/>
+        <w:t>DBSCAN</w:t>
+      </w:r>
+      <w:r>
+        <w:rPr>
+          <w:sz w:val="16"/>
+          <w:szCs w:val="16"/>
+        </w:rPr>
+        <w:t xml:space="preserve"> (Density-Based Clustering)</w:t>
       </w:r>
     </w:p>
     <w:p>
@@ -2449,121 +2457,8 @@
           <w:sz w:val="16"/>
           <w:szCs w:val="16"/>
         </w:rPr>
+        <w:lastRenderedPageBreak/>
         <w:t>∇f(w) = X^TXw - X^Ty</w:t>
-      </w:r>
-    </w:p>
-    <w:p>
-      <w:pPr>
-        <w:pStyle w:val="SourceCode"/>
-        <w:wordWrap/>
-        <w:spacing w:after="0"/>
-        <w:rPr>
-          <w:sz w:val="16"/>
-          <w:szCs w:val="16"/>
-        </w:rPr>
-      </w:pPr>
-      <w:r>
-        <w:rPr>
-          <w:rStyle w:val="NormalTok"/>
-          <w:sz w:val="16"/>
-          <w:szCs w:val="16"/>
-        </w:rPr>
-        <w:t xml:space="preserve">w </w:t>
-      </w:r>
-      <w:r>
-        <w:rPr>
-          <w:rStyle w:val="OperatorTok"/>
-          <w:sz w:val="16"/>
-          <w:szCs w:val="16"/>
-        </w:rPr>
-        <w:t>=</w:t>
-      </w:r>
-      <w:r>
-        <w:rPr>
-          <w:rStyle w:val="NormalTok"/>
-          <w:sz w:val="16"/>
-          <w:szCs w:val="16"/>
-        </w:rPr>
-        <w:t xml:space="preserve"> solve(X.T</w:t>
-      </w:r>
-      <w:r>
-        <w:rPr>
-          <w:rStyle w:val="OperatorTok"/>
-          <w:sz w:val="16"/>
-          <w:szCs w:val="16"/>
-        </w:rPr>
-        <w:t>@</w:t>
-      </w:r>
-      <w:r>
-        <w:rPr>
-          <w:rStyle w:val="NormalTok"/>
-          <w:sz w:val="16"/>
-          <w:szCs w:val="16"/>
-        </w:rPr>
-        <w:t>X, X.T</w:t>
-      </w:r>
-      <w:r>
-        <w:rPr>
-          <w:rStyle w:val="OperatorTok"/>
-          <w:sz w:val="16"/>
-          <w:szCs w:val="16"/>
-        </w:rPr>
-        <w:t>@</w:t>
-      </w:r>
-      <w:r>
-        <w:rPr>
-          <w:rStyle w:val="NormalTok"/>
-          <w:sz w:val="16"/>
-          <w:szCs w:val="16"/>
-        </w:rPr>
-        <w:t>Y)</w:t>
-      </w:r>
-      <w:r>
-        <w:rPr>
-          <w:sz w:val="16"/>
-          <w:szCs w:val="16"/>
-        </w:rPr>
-        <w:br/>
-      </w:r>
-      <w:r>
-        <w:rPr>
-          <w:rStyle w:val="NormalTok"/>
-          <w:sz w:val="16"/>
-          <w:szCs w:val="16"/>
-        </w:rPr>
-        <w:t xml:space="preserve">yhat </w:t>
-      </w:r>
-      <w:r>
-        <w:rPr>
-          <w:rStyle w:val="OperatorTok"/>
-          <w:sz w:val="16"/>
-          <w:szCs w:val="16"/>
-        </w:rPr>
-        <w:t>=</w:t>
-      </w:r>
-      <w:r>
-        <w:rPr>
-          <w:rStyle w:val="NormalTok"/>
-          <w:sz w:val="16"/>
-          <w:szCs w:val="16"/>
-        </w:rPr>
-        <w:t xml:space="preserve"> X</w:t>
-      </w:r>
-      <w:r>
-        <w:rPr>
-          <w:rStyle w:val="OperatorTok"/>
-          <w:sz w:val="16"/>
-          <w:szCs w:val="16"/>
-        </w:rPr>
-        <w:t>@</w:t>
-      </w:r>
-      <w:r>
-        <w:rPr>
-          <w:rStyle w:val="NormalTok"/>
-          <w:sz w:val="16"/>
-          <w:szCs w:val="16"/>
-        </w:rPr>
-        <w:t>w</w:t>
       </w:r>
     </w:p>
     <w:p>
@@ -3733,59 +3628,67 @@
           <w:sz w:val="16"/>
           <w:szCs w:val="16"/>
         </w:rPr>
+        <w:t>L0 Regularization</w:t>
+      </w:r>
+    </w:p>
+    <w:p>
+      <w:pPr>
+        <w:pStyle w:val="FirstParagraph"/>
+        <w:spacing w:before="0" w:after="0"/>
+        <w:rPr>
+          <w:sz w:val="16"/>
+          <w:szCs w:val="16"/>
+        </w:rPr>
+      </w:pPr>
+      <w:r>
+        <w:rPr>
+          <w:i/>
+          <w:sz w:val="16"/>
+          <w:szCs w:val="16"/>
+        </w:rPr>
+        <w:t>non-smooth, does feature selection, encourages exactly zeros in w</w:t>
+      </w:r>
+      <w:r>
+        <w:rPr>
+          <w:i/>
+          <w:sz w:val="16"/>
+          <w:szCs w:val="16"/>
+        </w:rPr>
+        <w:t>, more sparsity</w:t>
+      </w:r>
+    </w:p>
+    <w:p>
+      <w:pPr>
+        <w:pStyle w:val="BodyText"/>
+        <w:spacing w:before="0" w:after="0"/>
+        <w:rPr>
+          <w:sz w:val="16"/>
+          <w:szCs w:val="16"/>
+        </w:rPr>
+      </w:pPr>
+      <w:r>
+        <w:rPr>
+          <w:sz w:val="16"/>
+          <w:szCs w:val="16"/>
+        </w:rPr>
+        <w:t>f(w) = (1/2)||Xw-y||^2 + lambda||w||_0</w:t>
+      </w:r>
+    </w:p>
+    <w:p>
+      <w:pPr>
+        <w:pStyle w:val="BodyText"/>
+        <w:spacing w:before="0" w:after="0"/>
+        <w:rPr>
+          <w:sz w:val="16"/>
+          <w:szCs w:val="16"/>
+        </w:rPr>
+      </w:pPr>
+      <w:r>
+        <w:rPr>
+          <w:sz w:val="16"/>
+          <w:szCs w:val="16"/>
+        </w:rPr>
         <w:lastRenderedPageBreak/>
-        <w:t>L0 Regularization</w:t>
-      </w:r>
-    </w:p>
-    <w:p>
-      <w:pPr>
-        <w:pStyle w:val="FirstParagraph"/>
-        <w:spacing w:before="0" w:after="0"/>
-        <w:rPr>
-          <w:sz w:val="16"/>
-          <w:szCs w:val="16"/>
-        </w:rPr>
-      </w:pPr>
-      <w:r>
-        <w:rPr>
-          <w:i/>
-          <w:sz w:val="16"/>
-          <w:szCs w:val="16"/>
-        </w:rPr>
-        <w:t>non-smooth, does feature selection, encourages exactly zeros in w</w:t>
-      </w:r>
-    </w:p>
-    <w:p>
-      <w:pPr>
-        <w:pStyle w:val="BodyText"/>
-        <w:spacing w:before="0" w:after="0"/>
-        <w:rPr>
-          <w:sz w:val="16"/>
-          <w:szCs w:val="16"/>
-        </w:rPr>
-      </w:pPr>
-      <w:r>
-        <w:rPr>
-          <w:sz w:val="16"/>
-          <w:szCs w:val="16"/>
-        </w:rPr>
-        <w:t>f(w) = (1/2)||Xw-y||^2 + lambda||w||_0</w:t>
-      </w:r>
-    </w:p>
-    <w:p>
-      <w:pPr>
-        <w:pStyle w:val="BodyText"/>
-        <w:spacing w:before="0" w:after="0"/>
-        <w:rPr>
-          <w:sz w:val="16"/>
-          <w:szCs w:val="16"/>
-        </w:rPr>
-      </w:pPr>
-      <w:r>
-        <w:rPr>
-          <w:sz w:val="16"/>
-          <w:szCs w:val="16"/>
-        </w:rPr>
         <w:t>Larger lambda, emphasize feature selection</w:t>
       </w:r>
     </w:p>
@@ -3929,6 +3832,14 @@
           <w:szCs w:val="16"/>
         </w:rPr>
         <w:t>feature selection, requires iterative solver, solution not unique</w:t>
+      </w:r>
+      <w:r>
+        <w:rPr>
+          <w:i/>
+          <w:sz w:val="16"/>
+          <w:szCs w:val="16"/>
+        </w:rPr>
+        <w:t>, some sparsity</w:t>
       </w:r>
     </w:p>
     <w:p>
@@ -5342,7 +5253,21 @@
           <w:sz w:val="16"/>
           <w:szCs w:val="16"/>
         </w:rPr>
-        <w:t>P(w|X, y) = P(y|X, w) P(w) P(y|X, w) is likelihood, P(w) is prior</w:t>
+        <w:t>P(w|X, y) = P(y|X, w) P(w)</w:t>
+      </w:r>
+      <w:r>
+        <w:rPr>
+          <w:sz w:val="16"/>
+          <w:szCs w:val="16"/>
+        </w:rPr>
+        <w:t>,</w:t>
+      </w:r>
+      <w:r>
+        <w:rPr>
+          <w:sz w:val="16"/>
+          <w:szCs w:val="16"/>
+        </w:rPr>
+        <w:t xml:space="preserve"> P(y|X, w) is likelihood, P(w) is prior</w:t>
       </w:r>
     </w:p>
     <w:p>
@@ -5461,6 +5386,7 @@
           <w:sz w:val="16"/>
           <w:szCs w:val="16"/>
         </w:rPr>
+        <w:lastRenderedPageBreak/>
         <w:t>Guassian Likelihood: minimize f(w) = (1/2)||Xw-y||^2</w:t>
       </w:r>
     </w:p>
@@ -6111,45 +6037,36 @@
           <w:sz w:val="16"/>
           <w:szCs w:val="16"/>
         </w:rPr>
-        <w:t>try to recon</w:t>
-      </w:r>
-      <w:bookmarkStart w:id="65" w:name="_GoBack"/>
+        <w:t>try to reconstruct the original points (X) using only the ‘k’ basis vectors</w:t>
+      </w:r>
+    </w:p>
+    <w:p>
+      <w:pPr>
+        <w:pStyle w:val="BodyText"/>
+        <w:spacing w:before="0" w:after="0"/>
+        <w:rPr>
+          <w:sz w:val="16"/>
+          <w:szCs w:val="16"/>
+        </w:rPr>
+      </w:pPr>
+      <w:r>
+        <w:rPr>
+          <w:sz w:val="16"/>
+          <w:szCs w:val="16"/>
+        </w:rPr>
+        <w:t>Much better approximation than vector quantization.</w:t>
+      </w:r>
+    </w:p>
+    <w:p>
+      <w:pPr>
+        <w:spacing w:after="0"/>
+        <w:rPr>
+          <w:sz w:val="16"/>
+          <w:szCs w:val="16"/>
+        </w:rPr>
+      </w:pPr>
+      <w:bookmarkStart w:id="65" w:name="header-c604"/>
       <w:bookmarkEnd w:id="65"/>
-      <w:r>
-        <w:rPr>
-          <w:sz w:val="16"/>
-          <w:szCs w:val="16"/>
-        </w:rPr>
-        <w:t>struct the original points (X) using only the ‘k’ basis vectors</w:t>
-      </w:r>
-    </w:p>
-    <w:p>
-      <w:pPr>
-        <w:pStyle w:val="BodyText"/>
-        <w:spacing w:before="0" w:after="0"/>
-        <w:rPr>
-          <w:sz w:val="16"/>
-          <w:szCs w:val="16"/>
-        </w:rPr>
-      </w:pPr>
-      <w:r>
-        <w:rPr>
-          <w:sz w:val="16"/>
-          <w:szCs w:val="16"/>
-        </w:rPr>
-        <w:t>Much better approximation than vector quantization.</w:t>
-      </w:r>
-    </w:p>
-    <w:p>
-      <w:pPr>
-        <w:spacing w:after="0"/>
-        <w:rPr>
-          <w:sz w:val="16"/>
-          <w:szCs w:val="16"/>
-        </w:rPr>
-      </w:pPr>
-      <w:bookmarkStart w:id="66" w:name="header-c604"/>
-      <w:bookmarkEnd w:id="66"/>
       <w:r>
         <w:rPr>
           <w:sz w:val="16"/>
@@ -6237,8 +6154,8 @@
           <w:szCs w:val="16"/>
         </w:rPr>
       </w:pPr>
-      <w:bookmarkStart w:id="67" w:name="header-c621"/>
-      <w:bookmarkEnd w:id="67"/>
+      <w:bookmarkStart w:id="66" w:name="header-c621"/>
+      <w:bookmarkEnd w:id="66"/>
       <w:r>
         <w:rPr>
           <w:sz w:val="16"/>
@@ -6273,8 +6190,8 @@
           <w:szCs w:val="16"/>
         </w:rPr>
       </w:pPr>
-      <w:bookmarkStart w:id="68" w:name="header-c624"/>
-      <w:bookmarkEnd w:id="68"/>
+      <w:bookmarkStart w:id="67" w:name="header-c624"/>
+      <w:bookmarkEnd w:id="67"/>
       <w:r>
         <w:rPr>
           <w:sz w:val="16"/>
@@ -6358,8 +6275,8 @@
           <w:szCs w:val="16"/>
         </w:rPr>
       </w:pPr>
-      <w:bookmarkStart w:id="69" w:name="header-c627"/>
-      <w:bookmarkEnd w:id="69"/>
+      <w:bookmarkStart w:id="68" w:name="header-c627"/>
+      <w:bookmarkEnd w:id="68"/>
       <w:r>
         <w:rPr>
           <w:sz w:val="16"/>
@@ -6411,8 +6328,8 @@
           <w:szCs w:val="16"/>
         </w:rPr>
       </w:pPr>
-      <w:bookmarkStart w:id="70" w:name="header-c632"/>
-      <w:bookmarkEnd w:id="70"/>
+      <w:bookmarkStart w:id="69" w:name="header-c632"/>
+      <w:bookmarkEnd w:id="69"/>
       <w:r>
         <w:rPr>
           <w:sz w:val="16"/>
@@ -6565,8 +6482,8 @@
           <w:szCs w:val="16"/>
         </w:rPr>
       </w:pPr>
-      <w:bookmarkStart w:id="71" w:name="header-c644"/>
-      <w:bookmarkEnd w:id="71"/>
+      <w:bookmarkStart w:id="70" w:name="header-c644"/>
+      <w:bookmarkEnd w:id="70"/>
       <w:r>
         <w:rPr>
           <w:sz w:val="16"/>
@@ -6601,8 +6518,8 @@
           <w:szCs w:val="16"/>
         </w:rPr>
       </w:pPr>
-      <w:bookmarkStart w:id="72" w:name="header-c647"/>
-      <w:bookmarkEnd w:id="72"/>
+      <w:bookmarkStart w:id="71" w:name="header-c647"/>
+      <w:bookmarkEnd w:id="71"/>
       <w:r>
         <w:rPr>
           <w:sz w:val="16"/>
@@ -6637,8 +6554,8 @@
           <w:szCs w:val="16"/>
         </w:rPr>
       </w:pPr>
-      <w:bookmarkStart w:id="73" w:name="header-c650"/>
-      <w:bookmarkEnd w:id="73"/>
+      <w:bookmarkStart w:id="72" w:name="header-c650"/>
+      <w:bookmarkEnd w:id="72"/>
       <w:r>
         <w:rPr>
           <w:sz w:val="16"/>
@@ -6767,8 +6684,8 @@
           <w:szCs w:val="16"/>
         </w:rPr>
       </w:pPr>
-      <w:bookmarkStart w:id="74" w:name="header-c657"/>
-      <w:bookmarkEnd w:id="74"/>
+      <w:bookmarkStart w:id="73" w:name="header-c657"/>
+      <w:bookmarkEnd w:id="73"/>
       <w:r>
         <w:rPr>
           <w:sz w:val="16"/>
@@ -6803,8 +6720,8 @@
           <w:szCs w:val="16"/>
         </w:rPr>
       </w:pPr>
-      <w:bookmarkStart w:id="75" w:name="header-c660"/>
-      <w:bookmarkEnd w:id="75"/>
+      <w:bookmarkStart w:id="74" w:name="header-c660"/>
+      <w:bookmarkEnd w:id="74"/>
       <w:r>
         <w:rPr>
           <w:sz w:val="16"/>
@@ -6839,13 +6756,14 @@
           <w:szCs w:val="16"/>
         </w:rPr>
       </w:pPr>
-      <w:bookmarkStart w:id="76" w:name="header-c663"/>
-      <w:bookmarkEnd w:id="76"/>
-      <w:r>
-        <w:rPr>
-          <w:sz w:val="16"/>
-          <w:szCs w:val="16"/>
-        </w:rPr>
+      <w:bookmarkStart w:id="75" w:name="header-c663"/>
+      <w:bookmarkEnd w:id="75"/>
+      <w:r>
+        <w:rPr>
+          <w:sz w:val="16"/>
+          <w:szCs w:val="16"/>
+        </w:rPr>
+        <w:lastRenderedPageBreak/>
         <w:t>Sparsity</w:t>
       </w:r>
     </w:p>
@@ -6892,8 +6810,8 @@
           <w:szCs w:val="16"/>
         </w:rPr>
       </w:pPr>
-      <w:bookmarkStart w:id="77" w:name="header-c668"/>
-      <w:bookmarkEnd w:id="77"/>
+      <w:bookmarkStart w:id="76" w:name="header-c668"/>
+      <w:bookmarkEnd w:id="76"/>
       <w:r>
         <w:rPr>
           <w:sz w:val="16"/>
@@ -7005,8 +6923,8 @@
           <w:szCs w:val="16"/>
         </w:rPr>
       </w:pPr>
-      <w:bookmarkStart w:id="78" w:name="header-c679"/>
-      <w:bookmarkEnd w:id="78"/>
+      <w:bookmarkStart w:id="77" w:name="header-c679"/>
+      <w:bookmarkEnd w:id="77"/>
       <w:r>
         <w:rPr>
           <w:sz w:val="16"/>
@@ -7149,65 +7067,98 @@
           <w:szCs w:val="16"/>
         </w:rPr>
       </w:pPr>
-      <w:bookmarkStart w:id="79" w:name="header-c690"/>
+      <w:bookmarkStart w:id="78" w:name="header-c690"/>
+      <w:bookmarkEnd w:id="78"/>
+      <w:r>
+        <w:rPr>
+          <w:sz w:val="16"/>
+          <w:szCs w:val="16"/>
+        </w:rPr>
+        <w:t>Backpropagation</w:t>
+      </w:r>
+    </w:p>
+    <w:p>
+      <w:pPr>
+        <w:pStyle w:val="FirstParagraph"/>
+        <w:spacing w:before="0" w:after="0"/>
+        <w:rPr>
+          <w:sz w:val="16"/>
+          <w:szCs w:val="16"/>
+        </w:rPr>
+      </w:pPr>
+      <w:r>
+        <w:rPr>
+          <w:sz w:val="16"/>
+          <w:szCs w:val="16"/>
+        </w:rPr>
+        <w:t>computes gradient using chain rule</w:t>
+      </w:r>
+    </w:p>
+    <w:p>
+      <w:pPr>
+        <w:pStyle w:val="BodyText"/>
+        <w:spacing w:before="0" w:after="0"/>
+        <w:rPr>
+          <w:sz w:val="16"/>
+          <w:szCs w:val="16"/>
+        </w:rPr>
+      </w:pPr>
+      <w:r>
+        <w:rPr>
+          <w:sz w:val="16"/>
+          <w:szCs w:val="16"/>
+        </w:rPr>
+        <w:t>m layers, all have zi have k elements, cost is O(dk + mk^2)</w:t>
+      </w:r>
+    </w:p>
+    <w:p>
+      <w:pPr>
+        <w:pStyle w:val="BodyText"/>
+        <w:spacing w:before="0" w:after="0"/>
+        <w:rPr>
+          <w:sz w:val="16"/>
+          <w:szCs w:val="16"/>
+        </w:rPr>
+      </w:pPr>
+      <w:r>
+        <w:rPr>
+          <w:sz w:val="16"/>
+          <w:szCs w:val="16"/>
+        </w:rPr>
+        <w:t>backward pass has same cost</w:t>
+      </w:r>
+    </w:p>
+    <w:p>
+      <w:pPr>
+        <w:spacing w:after="0"/>
+        <w:rPr>
+          <w:sz w:val="16"/>
+          <w:szCs w:val="16"/>
+        </w:rPr>
+      </w:pPr>
+      <w:bookmarkStart w:id="79" w:name="header-c697"/>
       <w:bookmarkEnd w:id="79"/>
       <w:r>
         <w:rPr>
-          <w:sz w:val="16"/>
-          <w:szCs w:val="16"/>
-        </w:rPr>
-        <w:t>Backpropagation</w:t>
-      </w:r>
-    </w:p>
-    <w:p>
-      <w:pPr>
-        <w:pStyle w:val="FirstParagraph"/>
-        <w:spacing w:before="0" w:after="0"/>
-        <w:rPr>
-          <w:sz w:val="16"/>
-          <w:szCs w:val="16"/>
-        </w:rPr>
-      </w:pPr>
-      <w:r>
-        <w:rPr>
-          <w:sz w:val="16"/>
-          <w:szCs w:val="16"/>
-        </w:rPr>
-        <w:t>computes gradient using chain rule</w:t>
-      </w:r>
-    </w:p>
-    <w:p>
-      <w:pPr>
-        <w:pStyle w:val="BodyText"/>
-        <w:spacing w:before="0" w:after="0"/>
-        <w:rPr>
-          <w:sz w:val="16"/>
-          <w:szCs w:val="16"/>
-        </w:rPr>
-      </w:pPr>
-      <w:r>
-        <w:rPr>
-          <w:sz w:val="16"/>
-          <w:szCs w:val="16"/>
-        </w:rPr>
-        <w:t>m layers, all have zi have k elements, cost is O(dk + mk^2)</w:t>
-      </w:r>
-    </w:p>
-    <w:p>
-      <w:pPr>
-        <w:pStyle w:val="BodyText"/>
-        <w:spacing w:before="0" w:after="0"/>
-        <w:rPr>
-          <w:sz w:val="16"/>
-          <w:szCs w:val="16"/>
-        </w:rPr>
-      </w:pPr>
-      <w:r>
-        <w:rPr>
-          <w:sz w:val="16"/>
-          <w:szCs w:val="16"/>
-        </w:rPr>
-        <w:t>backward pass has same cost</w:t>
+          <w:b/>
+          <w:sz w:val="16"/>
+          <w:szCs w:val="16"/>
+        </w:rPr>
+        <w:t>Sigmoid</w:t>
+      </w:r>
+      <w:r>
+        <w:rPr>
+          <w:sz w:val="16"/>
+          <w:szCs w:val="16"/>
+        </w:rPr>
+        <w:t xml:space="preserve">: </w:t>
+      </w:r>
+      <w:r>
+        <w:rPr>
+          <w:sz w:val="16"/>
+          <w:szCs w:val="16"/>
+        </w:rPr>
+        <w:t>smooth approximation to binary features</w:t>
       </w:r>
     </w:p>
     <w:p>
@@ -7218,7 +7169,7 @@
           <w:szCs w:val="16"/>
         </w:rPr>
       </w:pPr>
-      <w:bookmarkStart w:id="80" w:name="header-c697"/>
+      <w:bookmarkStart w:id="80" w:name="header-c700"/>
       <w:bookmarkEnd w:id="80"/>
       <w:r>
         <w:rPr>
@@ -7226,7 +7177,7 @@
           <w:sz w:val="16"/>
           <w:szCs w:val="16"/>
         </w:rPr>
-        <w:t>Sigmoid</w:t>
+        <w:t>ReLU</w:t>
       </w:r>
       <w:r>
         <w:rPr>
@@ -7240,48 +7191,15 @@
           <w:sz w:val="16"/>
           <w:szCs w:val="16"/>
         </w:rPr>
-        <w:t>smooth approximation to binary features</w:t>
+        <w:t>hinge-like loss</w:t>
       </w:r>
     </w:p>
     <w:p>
       <w:pPr>
         <w:spacing w:after="0"/>
-        <w:rPr>
-          <w:sz w:val="16"/>
-          <w:szCs w:val="16"/>
-        </w:rPr>
-      </w:pPr>
-      <w:bookmarkStart w:id="81" w:name="header-c700"/>
+      </w:pPr>
+      <w:bookmarkStart w:id="81" w:name="header-c703"/>
       <w:bookmarkEnd w:id="81"/>
-      <w:r>
-        <w:rPr>
-          <w:b/>
-          <w:sz w:val="16"/>
-          <w:szCs w:val="16"/>
-        </w:rPr>
-        <w:t>ReLU</w:t>
-      </w:r>
-      <w:r>
-        <w:rPr>
-          <w:sz w:val="16"/>
-          <w:szCs w:val="16"/>
-        </w:rPr>
-        <w:t xml:space="preserve">: </w:t>
-      </w:r>
-      <w:r>
-        <w:rPr>
-          <w:sz w:val="16"/>
-          <w:szCs w:val="16"/>
-        </w:rPr>
-        <w:t>hinge-like loss</w:t>
-      </w:r>
-    </w:p>
-    <w:p>
-      <w:pPr>
-        <w:spacing w:after="0"/>
-      </w:pPr>
-      <w:bookmarkStart w:id="82" w:name="header-c703"/>
-      <w:bookmarkEnd w:id="82"/>
       <w:r>
         <w:rPr>
           <w:b/>
@@ -7328,8 +7246,8 @@
           <w:szCs w:val="16"/>
         </w:rPr>
       </w:pPr>
-      <w:bookmarkStart w:id="83" w:name="header-c707"/>
-      <w:bookmarkEnd w:id="83"/>
+      <w:bookmarkStart w:id="82" w:name="header-c707"/>
+      <w:bookmarkEnd w:id="82"/>
       <w:r>
         <w:rPr>
           <w:sz w:val="16"/>
@@ -7397,8 +7315,8 @@
           <w:szCs w:val="16"/>
         </w:rPr>
       </w:pPr>
-      <w:bookmarkStart w:id="84" w:name="header-c712"/>
-      <w:bookmarkEnd w:id="84"/>
+      <w:bookmarkStart w:id="83" w:name="header-c712"/>
+      <w:bookmarkEnd w:id="83"/>
       <w:r>
         <w:rPr>
           <w:sz w:val="16"/>
@@ -7416,8 +7334,8 @@
           <w:szCs w:val="16"/>
         </w:rPr>
       </w:pPr>
-      <w:bookmarkStart w:id="85" w:name="header-c713"/>
-      <w:bookmarkEnd w:id="85"/>
+      <w:bookmarkStart w:id="84" w:name="header-c713"/>
+      <w:bookmarkEnd w:id="84"/>
       <w:r>
         <w:rPr>
           <w:sz w:val="16"/>
@@ -7470,8 +7388,8 @@
           <w:szCs w:val="16"/>
         </w:rPr>
       </w:pPr>
-      <w:bookmarkStart w:id="86" w:name="header-c718"/>
-      <w:bookmarkEnd w:id="86"/>
+      <w:bookmarkStart w:id="85" w:name="header-c718"/>
+      <w:bookmarkEnd w:id="85"/>
       <w:r>
         <w:rPr>
           <w:sz w:val="16"/>
@@ -7575,8 +7493,8 @@
           <w:szCs w:val="16"/>
         </w:rPr>
       </w:pPr>
-      <w:bookmarkStart w:id="87" w:name="header-c729"/>
-      <w:bookmarkEnd w:id="87"/>
+      <w:bookmarkStart w:id="86" w:name="header-c729"/>
+      <w:bookmarkEnd w:id="86"/>
       <w:r>
         <w:rPr>
           <w:sz w:val="16"/>
@@ -7628,8 +7546,8 @@
           <w:szCs w:val="16"/>
         </w:rPr>
       </w:pPr>
-      <w:bookmarkStart w:id="88" w:name="header-c734"/>
-      <w:bookmarkEnd w:id="88"/>
+      <w:bookmarkStart w:id="87" w:name="header-c734"/>
+      <w:bookmarkEnd w:id="87"/>
       <w:r>
         <w:rPr>
           <w:sz w:val="16"/>
@@ -8050,7 +7968,14 @@
                 <w:sz w:val="16"/>
                 <w:szCs w:val="16"/>
               </w:rPr>
-              <w:t>dompute distances O(n^2d)</w:t>
+              <w:t>c</w:t>
+            </w:r>
+            <w:r>
+              <w:rPr>
+                <w:sz w:val="16"/>
+                <w:szCs w:val="16"/>
+              </w:rPr>
+              <w:t>ompute distances O(n^2d)</w:t>
             </w:r>
           </w:p>
         </w:tc>
@@ -8146,13 +8071,44 @@
         <w:tc>
           <w:tcPr>
             <w:cnfStyle w:val="001000000000" w:firstRow="0" w:lastRow="0" w:firstColumn="1" w:lastColumn="0" w:oddVBand="0" w:evenVBand="0" w:oddHBand="0" w:evenHBand="0" w:firstRowFirstColumn="0" w:firstRowLastColumn="0" w:lastRowFirstColumn="0" w:lastRowLastColumn="0"/>
-            <w:tcW w:w="3926" w:type="pct"/>
-            <w:gridSpan w:val="2"/>
+            <w:tcW w:w="1332" w:type="pct"/>
           </w:tcPr>
           <w:p>
             <w:pPr>
               <w:pStyle w:val="Compact"/>
               <w:spacing w:before="0" w:after="0"/>
+              <w:rPr>
+                <w:b w:val="0"/>
+                <w:bCs w:val="0"/>
+                <w:sz w:val="16"/>
+                <w:szCs w:val="16"/>
+              </w:rPr>
+            </w:pPr>
+            <w:r>
+              <w:rPr>
+                <w:sz w:val="16"/>
+                <w:szCs w:val="16"/>
+              </w:rPr>
+              <w:t>OL</w:t>
+            </w:r>
+            <w:r>
+              <w:rPr>
+                <w:sz w:val="16"/>
+                <w:szCs w:val="16"/>
+              </w:rPr>
+              <w:t>S</w:t>
+            </w:r>
+          </w:p>
+        </w:tc>
+        <w:tc>
+          <w:tcPr>
+            <w:tcW w:w="2594" w:type="pct"/>
+          </w:tcPr>
+          <w:p>
+            <w:pPr>
+              <w:pStyle w:val="Compact"/>
+              <w:spacing w:before="0" w:after="0"/>
+              <w:cnfStyle w:val="000000000000" w:firstRow="0" w:lastRow="0" w:firstColumn="0" w:lastColumn="0" w:oddVBand="0" w:evenVBand="0" w:oddHBand="0" w:evenHBand="0" w:firstRowFirstColumn="0" w:firstRowLastColumn="0" w:lastRowFirstColumn="0" w:lastRowLastColumn="0"/>
               <w:rPr>
                 <w:sz w:val="16"/>
                 <w:szCs w:val="16"/>
@@ -8163,7 +8119,7 @@
                 <w:sz w:val="16"/>
                 <w:szCs w:val="16"/>
               </w:rPr>
-              <w:t>Ordinary Least Squares</w:t>
+              <w:t>X^TX: O(nd^2), inverse X^TX: O(d^3), training: O(nd^2+d^3), prediction: O(td)</w:t>
             </w:r>
           </w:p>
         </w:tc>
@@ -8241,9 +8197,6 @@
         </w:tc>
       </w:tr>
       <w:tr>
-        <w:trPr>
-          <w:cnfStyle w:val="010000000000" w:firstRow="0" w:lastRow="1" w:firstColumn="0" w:lastColumn="0" w:oddVBand="0" w:evenVBand="0" w:oddHBand="0" w:evenHBand="0" w:firstRowFirstColumn="0" w:firstRowLastColumn="0" w:lastRowFirstColumn="0" w:lastRowLastColumn="0"/>
-        </w:trPr>
         <w:tc>
           <w:tcPr>
             <w:cnfStyle w:val="001000000000" w:firstRow="0" w:lastRow="0" w:firstColumn="1" w:lastColumn="0" w:oddVBand="0" w:evenVBand="0" w:oddHBand="0" w:evenHBand="0" w:firstRowFirstColumn="0" w:firstRowLastColumn="0" w:lastRowFirstColumn="0" w:lastRowLastColumn="0"/>
@@ -8275,16 +8228,15 @@
             <w:pPr>
               <w:pStyle w:val="Compact"/>
               <w:spacing w:before="0" w:after="0"/>
-              <w:cnfStyle w:val="010000000000" w:firstRow="0" w:lastRow="1" w:firstColumn="0" w:lastColumn="0" w:oddVBand="0" w:evenVBand="0" w:oddHBand="0" w:evenHBand="0" w:firstRowFirstColumn="0" w:firstRowLastColumn="0" w:lastRowFirstColumn="0" w:lastRowLastColumn="0"/>
+              <w:cnfStyle w:val="000000000000" w:firstRow="0" w:lastRow="0" w:firstColumn="0" w:lastColumn="0" w:oddVBand="0" w:evenVBand="0" w:oddHBand="0" w:evenHBand="0" w:firstRowFirstColumn="0" w:firstRowLastColumn="0" w:lastRowFirstColumn="0" w:lastRowLastColumn="0"/>
               <w:rPr>
-                <w:b w:val="0"/>
+                <w:b/>
                 <w:sz w:val="16"/>
                 <w:szCs w:val="16"/>
               </w:rPr>
             </w:pPr>
             <w:r>
               <w:rPr>
-                <w:b w:val="0"/>
                 <w:sz w:val="16"/>
                 <w:szCs w:val="16"/>
               </w:rPr>
@@ -8309,6 +8261,152 @@
           </w:p>
         </w:tc>
       </w:tr>
+      <w:tr>
+        <w:trPr>
+          <w:trHeight w:val="370"/>
+        </w:trPr>
+        <w:tc>
+          <w:tcPr>
+            <w:cnfStyle w:val="001000000000" w:firstRow="0" w:lastRow="0" w:firstColumn="1" w:lastColumn="0" w:oddVBand="0" w:evenVBand="0" w:oddHBand="0" w:evenHBand="0" w:firstRowFirstColumn="0" w:firstRowLastColumn="0" w:lastRowFirstColumn="0" w:lastRowLastColumn="0"/>
+            <w:tcW w:w="1332" w:type="pct"/>
+          </w:tcPr>
+          <w:p>
+            <w:pPr>
+              <w:pStyle w:val="Compact"/>
+              <w:spacing w:before="0" w:after="0"/>
+              <w:rPr>
+                <w:sz w:val="16"/>
+                <w:szCs w:val="16"/>
+              </w:rPr>
+            </w:pPr>
+            <w:r>
+              <w:rPr>
+                <w:sz w:val="16"/>
+                <w:szCs w:val="16"/>
+              </w:rPr>
+              <w:t>RBFs</w:t>
+            </w:r>
+          </w:p>
+        </w:tc>
+        <w:tc>
+          <w:tcPr>
+            <w:tcW w:w="2594" w:type="pct"/>
+          </w:tcPr>
+          <w:p>
+            <w:pPr>
+              <w:pStyle w:val="Compact"/>
+              <w:spacing w:before="0" w:after="0"/>
+              <w:cnfStyle w:val="000000000000" w:firstRow="0" w:lastRow="0" w:firstColumn="0" w:lastColumn="0" w:oddVBand="0" w:evenVBand="0" w:oddHBand="0" w:evenHBand="0" w:firstRowFirstColumn="0" w:firstRowLastColumn="0" w:lastRowFirstColumn="0" w:lastRowLastColumn="0"/>
+              <w:rPr>
+                <w:sz w:val="16"/>
+                <w:szCs w:val="16"/>
+              </w:rPr>
+            </w:pPr>
+            <w:r>
+              <w:rPr>
+                <w:sz w:val="16"/>
+                <w:szCs w:val="16"/>
+              </w:rPr>
+              <w:t>Z: O(n^2d)</w:t>
+            </w:r>
+            <w:r>
+              <w:rPr>
+                <w:sz w:val="16"/>
+                <w:szCs w:val="16"/>
+              </w:rPr>
+              <w:t>, Z^TZ: O(n^3) inverting: O(n^3), training: O(n^2d+n^3), prediction: O(tnd)</w:t>
+            </w:r>
+          </w:p>
+        </w:tc>
+        <w:tc>
+          <w:tcPr>
+            <w:cnfStyle w:val="000100000000" w:firstRow="0" w:lastRow="0" w:firstColumn="0" w:lastColumn="1" w:oddVBand="0" w:evenVBand="0" w:oddHBand="0" w:evenHBand="0" w:firstRowFirstColumn="0" w:firstRowLastColumn="0" w:lastRowFirstColumn="0" w:lastRowLastColumn="0"/>
+            <w:tcW w:w="0" w:type="auto"/>
+          </w:tcPr>
+          <w:p>
+            <w:pPr>
+              <w:pStyle w:val="Compact"/>
+              <w:spacing w:before="0" w:after="0"/>
+              <w:rPr>
+                <w:sz w:val="16"/>
+                <w:szCs w:val="16"/>
+              </w:rPr>
+            </w:pPr>
+          </w:p>
+        </w:tc>
+      </w:tr>
+      <w:tr>
+        <w:trPr>
+          <w:cnfStyle w:val="010000000000" w:firstRow="0" w:lastRow="1" w:firstColumn="0" w:lastColumn="0" w:oddVBand="0" w:evenVBand="0" w:oddHBand="0" w:evenHBand="0" w:firstRowFirstColumn="0" w:firstRowLastColumn="0" w:lastRowFirstColumn="0" w:lastRowLastColumn="0"/>
+          <w:trHeight w:val="370"/>
+        </w:trPr>
+        <w:tc>
+          <w:tcPr>
+            <w:cnfStyle w:val="001000000000" w:firstRow="0" w:lastRow="0" w:firstColumn="1" w:lastColumn="0" w:oddVBand="0" w:evenVBand="0" w:oddHBand="0" w:evenHBand="0" w:firstRowFirstColumn="0" w:firstRowLastColumn="0" w:lastRowFirstColumn="0" w:lastRowLastColumn="0"/>
+            <w:tcW w:w="1332" w:type="pct"/>
+          </w:tcPr>
+          <w:p>
+            <w:pPr>
+              <w:pStyle w:val="Compact"/>
+              <w:spacing w:before="0" w:after="0"/>
+              <w:rPr>
+                <w:sz w:val="16"/>
+                <w:szCs w:val="16"/>
+              </w:rPr>
+            </w:pPr>
+            <w:r>
+              <w:rPr>
+                <w:sz w:val="16"/>
+                <w:szCs w:val="16"/>
+              </w:rPr>
+              <w:t>Naïve Bayes</w:t>
+            </w:r>
+          </w:p>
+        </w:tc>
+        <w:tc>
+          <w:tcPr>
+            <w:tcW w:w="2594" w:type="pct"/>
+          </w:tcPr>
+          <w:p>
+            <w:pPr>
+              <w:pStyle w:val="Compact"/>
+              <w:spacing w:before="0" w:after="0"/>
+              <w:cnfStyle w:val="010000000000" w:firstRow="0" w:lastRow="1" w:firstColumn="0" w:lastColumn="0" w:oddVBand="0" w:evenVBand="0" w:oddHBand="0" w:evenHBand="0" w:firstRowFirstColumn="0" w:firstRowLastColumn="0" w:lastRowFirstColumn="0" w:lastRowLastColumn="0"/>
+              <w:rPr>
+                <w:b w:val="0"/>
+                <w:sz w:val="16"/>
+                <w:szCs w:val="16"/>
+              </w:rPr>
+            </w:pPr>
+            <w:r>
+              <w:rPr>
+                <w:b w:val="0"/>
+                <w:sz w:val="16"/>
+                <w:szCs w:val="16"/>
+              </w:rPr>
+              <w:t>Prediction: O(tdk)</w:t>
+            </w:r>
+            <w:bookmarkStart w:id="88" w:name="_GoBack"/>
+            <w:bookmarkEnd w:id="88"/>
+          </w:p>
+        </w:tc>
+        <w:tc>
+          <w:tcPr>
+            <w:cnfStyle w:val="000100000000" w:firstRow="0" w:lastRow="0" w:firstColumn="0" w:lastColumn="1" w:oddVBand="0" w:evenVBand="0" w:oddHBand="0" w:evenHBand="0" w:firstRowFirstColumn="0" w:firstRowLastColumn="0" w:lastRowFirstColumn="0" w:lastRowLastColumn="0"/>
+            <w:tcW w:w="0" w:type="auto"/>
+          </w:tcPr>
+          <w:p>
+            <w:pPr>
+              <w:pStyle w:val="Compact"/>
+              <w:spacing w:before="0" w:after="0"/>
+              <w:rPr>
+                <w:sz w:val="16"/>
+                <w:szCs w:val="16"/>
+              </w:rPr>
+            </w:pPr>
+          </w:p>
+        </w:tc>
+      </w:tr>
     </w:tbl>
     <w:p>
       <w:pPr>
@@ -8330,7 +8428,7 @@
 </file>
 
 <file path=word/endnotes.xml><?xml version="1.0" encoding="utf-8"?>
-<w:endnotes xmlns:wpc="http://schemas.microsoft.com/office/word/2010/wordprocessingCanvas" xmlns:cx="http://schemas.microsoft.com/office/drawing/2014/chartex" xmlns:cx1="http://schemas.microsoft.com/office/drawing/2015/9/8/chartex" xmlns:cx2="http://schemas.microsoft.com/office/drawing/2015/10/21/chartex" xmlns:cx3="http://schemas.microsoft.com/office/drawing/2016/5/9/chartex" xmlns:cx4="http://schemas.microsoft.com/office/drawing/2016/5/10/chartex" xmlns:cx5="http://schemas.microsoft.com/office/drawing/2016/5/11/chartex" xmlns:mc="http://schemas.openxmlformats.org/markup-compatibility/2006" xmlns:o="urn:schemas-microsoft-com:office:office" xmlns:r="http://schemas.openxmlformats.org/officeDocument/2006/relationships" xmlns:m="http://schemas.openxmlformats.org/officeDocument/2006/math" xmlns:v="urn:schemas-microsoft-com:vml" xmlns:wp14="http://schemas.microsoft.com/office/word/2010/wordprocessingDrawing" xmlns:wp="http://schemas.openxmlformats.org/drawingml/2006/wordprocessingDrawing" xmlns:w10="urn:schemas-microsoft-com:office:word" xmlns:w="http://schemas.openxmlformats.org/wordprocessingml/2006/main" xmlns:w14="http://schemas.microsoft.com/office/word/2010/wordml" xmlns:w15="http://schemas.microsoft.com/office/word/2012/wordml" xmlns:w16se="http://schemas.microsoft.com/office/word/2015/wordml/symex" xmlns:wpg="http://schemas.microsoft.com/office/word/2010/wordprocessingGroup" xmlns:wpi="http://schemas.microsoft.com/office/word/2010/wordprocessingInk" xmlns:wne="http://schemas.microsoft.com/office/word/2006/wordml" xmlns:wps="http://schemas.microsoft.com/office/word/2010/wordprocessingShape" mc:Ignorable="w14 w15 w16se wp14">
+<w:endnotes xmlns:wpc="http://schemas.microsoft.com/office/word/2010/wordprocessingCanvas" xmlns:mo="http://schemas.microsoft.com/office/mac/office/2008/main" xmlns:mc="http://schemas.openxmlformats.org/markup-compatibility/2006" xmlns:mv="urn:schemas-microsoft-com:mac:vml" xmlns:o="urn:schemas-microsoft-com:office:office" xmlns:r="http://schemas.openxmlformats.org/officeDocument/2006/relationships" xmlns:m="http://schemas.openxmlformats.org/officeDocument/2006/math" xmlns:v="urn:schemas-microsoft-com:vml" xmlns:wp14="http://schemas.microsoft.com/office/word/2010/wordprocessingDrawing" xmlns:wp="http://schemas.openxmlformats.org/drawingml/2006/wordprocessingDrawing" xmlns:w10="urn:schemas-microsoft-com:office:word" xmlns:w="http://schemas.openxmlformats.org/wordprocessingml/2006/main" xmlns:w14="http://schemas.microsoft.com/office/word/2010/wordml" xmlns:w15="http://schemas.microsoft.com/office/word/2012/wordml" xmlns:wpg="http://schemas.microsoft.com/office/word/2010/wordprocessingGroup" xmlns:wpi="http://schemas.microsoft.com/office/word/2010/wordprocessingInk" xmlns:wne="http://schemas.microsoft.com/office/word/2006/wordml" xmlns:wps="http://schemas.microsoft.com/office/word/2010/wordprocessingShape" mc:Ignorable="w14 w15 wp14">
   <w:endnote w:type="separator" w:id="-1">
     <w:p>
       <w:pPr>
@@ -8355,7 +8453,7 @@
 </file>
 
 <file path=word/footnotes.xml><?xml version="1.0" encoding="utf-8"?>
-<w:footnotes xmlns:wpc="http://schemas.microsoft.com/office/word/2010/wordprocessingCanvas" xmlns:cx="http://schemas.microsoft.com/office/drawing/2014/chartex" xmlns:cx1="http://schemas.microsoft.com/office/drawing/2015/9/8/chartex" xmlns:cx2="http://schemas.microsoft.com/office/drawing/2015/10/21/chartex" xmlns:cx3="http://schemas.microsoft.com/office/drawing/2016/5/9/chartex" xmlns:cx4="http://schemas.microsoft.com/office/drawing/2016/5/10/chartex" xmlns:cx5="http://schemas.microsoft.com/office/drawing/2016/5/11/chartex" xmlns:mc="http://schemas.openxmlformats.org/markup-compatibility/2006" xmlns:o="urn:schemas-microsoft-com:office:office" xmlns:r="http://schemas.openxmlformats.org/officeDocument/2006/relationships" xmlns:m="http://schemas.openxmlformats.org/officeDocument/2006/math" xmlns:v="urn:schemas-microsoft-com:vml" xmlns:wp14="http://schemas.microsoft.com/office/word/2010/wordprocessingDrawing" xmlns:wp="http://schemas.openxmlformats.org/drawingml/2006/wordprocessingDrawing" xmlns:w10="urn:schemas-microsoft-com:office:word" xmlns:w="http://schemas.openxmlformats.org/wordprocessingml/2006/main" xmlns:w14="http://schemas.microsoft.com/office/word/2010/wordml" xmlns:w15="http://schemas.microsoft.com/office/word/2012/wordml" xmlns:w16se="http://schemas.microsoft.com/office/word/2015/wordml/symex" xmlns:wpg="http://schemas.microsoft.com/office/word/2010/wordprocessingGroup" xmlns:wpi="http://schemas.microsoft.com/office/word/2010/wordprocessingInk" xmlns:wne="http://schemas.microsoft.com/office/word/2006/wordml" xmlns:wps="http://schemas.microsoft.com/office/word/2010/wordprocessingShape" mc:Ignorable="w14 w15 w16se wp14">
+<w:footnotes xmlns:wpc="http://schemas.microsoft.com/office/word/2010/wordprocessingCanvas" xmlns:mo="http://schemas.microsoft.com/office/mac/office/2008/main" xmlns:mc="http://schemas.openxmlformats.org/markup-compatibility/2006" xmlns:mv="urn:schemas-microsoft-com:mac:vml" xmlns:o="urn:schemas-microsoft-com:office:office" xmlns:r="http://schemas.openxmlformats.org/officeDocument/2006/relationships" xmlns:m="http://schemas.openxmlformats.org/officeDocument/2006/math" xmlns:v="urn:schemas-microsoft-com:vml" xmlns:wp14="http://schemas.microsoft.com/office/word/2010/wordprocessingDrawing" xmlns:wp="http://schemas.openxmlformats.org/drawingml/2006/wordprocessingDrawing" xmlns:w10="urn:schemas-microsoft-com:office:word" xmlns:w="http://schemas.openxmlformats.org/wordprocessingml/2006/main" xmlns:w14="http://schemas.microsoft.com/office/word/2010/wordml" xmlns:w15="http://schemas.microsoft.com/office/word/2012/wordml" xmlns:wpg="http://schemas.microsoft.com/office/word/2010/wordprocessingGroup" xmlns:wpi="http://schemas.microsoft.com/office/word/2010/wordprocessingInk" xmlns:wne="http://schemas.microsoft.com/office/word/2006/wordml" xmlns:wps="http://schemas.microsoft.com/office/word/2010/wordprocessingShape" mc:Ignorable="w14 w15 wp14">
   <w:footnote w:type="separator" w:id="-1">
     <w:p>
       <w:r>
@@ -8374,8 +8472,8 @@
 </file>
 
 <file path=word/numbering.xml><?xml version="1.0" encoding="utf-8"?>
-<w:numbering xmlns:wpc="http://schemas.microsoft.com/office/word/2010/wordprocessingCanvas" xmlns:cx="http://schemas.microsoft.com/office/drawing/2014/chartex" xmlns:cx1="http://schemas.microsoft.com/office/drawing/2015/9/8/chartex" xmlns:cx2="http://schemas.microsoft.com/office/drawing/2015/10/21/chartex" xmlns:cx3="http://schemas.microsoft.com/office/drawing/2016/5/9/chartex" xmlns:cx4="http://schemas.microsoft.com/office/drawing/2016/5/10/chartex" xmlns:cx5="http://schemas.microsoft.com/office/drawing/2016/5/11/chartex" xmlns:mc="http://schemas.openxmlformats.org/markup-compatibility/2006" xmlns:o="urn:schemas-microsoft-com:office:office" xmlns:r="http://schemas.openxmlformats.org/officeDocument/2006/relationships" xmlns:m="http://schemas.openxmlformats.org/officeDocument/2006/math" xmlns:v="urn:schemas-microsoft-com:vml" xmlns:wp14="http://schemas.microsoft.com/office/word/2010/wordprocessingDrawing" xmlns:wp="http://schemas.openxmlformats.org/drawingml/2006/wordprocessingDrawing" xmlns:w10="urn:schemas-microsoft-com:office:word" xmlns:w="http://schemas.openxmlformats.org/wordprocessingml/2006/main" xmlns:w14="http://schemas.microsoft.com/office/word/2010/wordml" xmlns:w15="http://schemas.microsoft.com/office/word/2012/wordml" xmlns:w16se="http://schemas.microsoft.com/office/word/2015/wordml/symex" xmlns:wpg="http://schemas.microsoft.com/office/word/2010/wordprocessingGroup" xmlns:wpi="http://schemas.microsoft.com/office/word/2010/wordprocessingInk" xmlns:wne="http://schemas.microsoft.com/office/word/2006/wordml" xmlns:wps="http://schemas.microsoft.com/office/word/2010/wordprocessingShape" mc:Ignorable="w14 w15 w16se wp14">
-  <w:abstractNum w:abstractNumId="0" w15:restartNumberingAfterBreak="0">
+<w:numbering xmlns:wpc="http://schemas.microsoft.com/office/word/2010/wordprocessingCanvas" xmlns:mo="http://schemas.microsoft.com/office/mac/office/2008/main" xmlns:mc="http://schemas.openxmlformats.org/markup-compatibility/2006" xmlns:mv="urn:schemas-microsoft-com:mac:vml" xmlns:o="urn:schemas-microsoft-com:office:office" xmlns:r="http://schemas.openxmlformats.org/officeDocument/2006/relationships" xmlns:m="http://schemas.openxmlformats.org/officeDocument/2006/math" xmlns:v="urn:schemas-microsoft-com:vml" xmlns:wp14="http://schemas.microsoft.com/office/word/2010/wordprocessingDrawing" xmlns:wp="http://schemas.openxmlformats.org/drawingml/2006/wordprocessingDrawing" xmlns:w10="urn:schemas-microsoft-com:office:word" xmlns:w="http://schemas.openxmlformats.org/wordprocessingml/2006/main" xmlns:w14="http://schemas.microsoft.com/office/word/2010/wordml" xmlns:w15="http://schemas.microsoft.com/office/word/2012/wordml" xmlns:wpg="http://schemas.microsoft.com/office/word/2010/wordprocessingGroup" xmlns:wpi="http://schemas.microsoft.com/office/word/2010/wordprocessingInk" xmlns:wne="http://schemas.microsoft.com/office/word/2006/wordml" xmlns:wps="http://schemas.microsoft.com/office/word/2010/wordprocessingShape" mc:Ignorable="w14 w15 wp14">
+  <w:abstractNum w:abstractNumId="0">
     <w:nsid w:val="92665729"/>
     <w:multiLevelType w:val="multilevel"/>
     <w:tmpl w:val="B3C890DA"/>
@@ -8467,7 +8565,7 @@
       <w:lvlJc w:val="left"/>
     </w:lvl>
   </w:abstractNum>
-  <w:abstractNum w:abstractNumId="1" w15:restartNumberingAfterBreak="0">
+  <w:abstractNum w:abstractNumId="1">
     <w:nsid w:val="E17F69BA"/>
     <w:multiLevelType w:val="multilevel"/>
     <w:tmpl w:val="BFF0D0A4"/>
@@ -8559,7 +8657,7 @@
       <w:lvlJc w:val="left"/>
     </w:lvl>
   </w:abstractNum>
-  <w:abstractNum w:abstractNumId="2" w15:restartNumberingAfterBreak="0">
+  <w:abstractNum w:abstractNumId="2">
     <w:nsid w:val="F02DBA1D"/>
     <w:multiLevelType w:val="multilevel"/>
     <w:tmpl w:val="9D6E2A4A"/>
@@ -8651,7 +8749,7 @@
       <w:lvlJc w:val="left"/>
     </w:lvl>
   </w:abstractNum>
-  <w:abstractNum w:abstractNumId="3" w15:restartNumberingAfterBreak="0">
+  <w:abstractNum w:abstractNumId="3">
     <w:nsid w:val="384C701E"/>
     <w:multiLevelType w:val="hybridMultilevel"/>
     <w:tmpl w:val="0F4C51CA"/>
@@ -8764,7 +8862,7 @@
       </w:rPr>
     </w:lvl>
   </w:abstractNum>
-  <w:abstractNum w:abstractNumId="4" w15:restartNumberingAfterBreak="0">
+  <w:abstractNum w:abstractNumId="4">
     <w:nsid w:val="4CDB2E68"/>
     <w:multiLevelType w:val="hybridMultilevel"/>
     <w:tmpl w:val="254E6D58"/>
@@ -8877,7 +8975,7 @@
       </w:rPr>
     </w:lvl>
   </w:abstractNum>
-  <w:abstractNum w:abstractNumId="5" w15:restartNumberingAfterBreak="0">
+  <w:abstractNum w:abstractNumId="5">
     <w:nsid w:val="7E23620E"/>
     <w:multiLevelType w:val="hybridMultilevel"/>
     <w:tmpl w:val="EBDE479C"/>
@@ -9084,7 +9182,7 @@
 </file>
 
 <file path=word/styles.xml><?xml version="1.0" encoding="utf-8"?>
-<w:styles xmlns:mc="http://schemas.openxmlformats.org/markup-compatibility/2006" xmlns:r="http://schemas.openxmlformats.org/officeDocument/2006/relationships" xmlns:w="http://schemas.openxmlformats.org/wordprocessingml/2006/main" xmlns:w14="http://schemas.microsoft.com/office/word/2010/wordml" xmlns:w15="http://schemas.microsoft.com/office/word/2012/wordml" xmlns:w16se="http://schemas.microsoft.com/office/word/2015/wordml/symex" mc:Ignorable="w14 w15 w16se">
+<w:styles xmlns:mc="http://schemas.openxmlformats.org/markup-compatibility/2006" xmlns:r="http://schemas.openxmlformats.org/officeDocument/2006/relationships" xmlns:w="http://schemas.openxmlformats.org/wordprocessingml/2006/main" xmlns:w14="http://schemas.microsoft.com/office/word/2010/wordml" xmlns:w15="http://schemas.microsoft.com/office/word/2012/wordml" mc:Ignorable="w14 w15">
   <w:docDefaults>
     <w:rPrDefault>
       <w:rPr>
@@ -9100,7 +9198,7 @@
       </w:pPr>
     </w:pPrDefault>
   </w:docDefaults>
-  <w:latentStyles w:defLockedState="0" w:defUIPriority="0" w:defSemiHidden="0" w:defUnhideWhenUsed="0" w:defQFormat="0" w:count="374">
+  <w:latentStyles w:defLockedState="0" w:defUIPriority="0" w:defSemiHidden="0" w:defUnhideWhenUsed="0" w:defQFormat="0" w:count="382">
     <w:lsdException w:name="heading 8" w:semiHidden="1" w:unhideWhenUsed="1"/>
     <w:lsdException w:name="index 5" w:semiHidden="1" w:unhideWhenUsed="1"/>
     <w:lsdException w:name="index 6" w:semiHidden="1" w:unhideWhenUsed="1"/>
@@ -10107,6 +10205,7 @@
     <w:tblPr>
       <w:tblStyleRowBandSize w:val="1"/>
       <w:tblStyleColBandSize w:val="1"/>
+      <w:tblInd w:w="0" w:type="dxa"/>
       <w:tblBorders>
         <w:top w:val="single" w:sz="4" w:space="0" w:color="BFBFBF" w:themeColor="background1" w:themeShade="BF"/>
         <w:left w:val="single" w:sz="4" w:space="0" w:color="BFBFBF" w:themeColor="background1" w:themeShade="BF"/>
@@ -10115,6 +10214,12 @@
         <w:insideH w:val="single" w:sz="4" w:space="0" w:color="BFBFBF" w:themeColor="background1" w:themeShade="BF"/>
         <w:insideV w:val="single" w:sz="4" w:space="0" w:color="BFBFBF" w:themeColor="background1" w:themeShade="BF"/>
       </w:tblBorders>
+      <w:tblCellMar>
+        <w:top w:w="0" w:type="dxa"/>
+        <w:left w:w="108" w:type="dxa"/>
+        <w:bottom w:w="0" w:type="dxa"/>
+        <w:right w:w="108" w:type="dxa"/>
+      </w:tblCellMar>
     </w:tblPr>
     <w:tblStylePr w:type="firstRow">
       <w:rPr>

</xml_diff>

<commit_message>
CPSC 340 Final Cheatsheet updates
</commit_message>
<xml_diff>
--- a/2017S1-CPSC340/FinalCheatsheet.docx
+++ b/2017S1-CPSC340/FinalCheatsheet.docx
@@ -5573,6 +5573,7 @@
           <w:szCs w:val="16"/>
         </w:rPr>
       </w:pPr>
+      <w:bookmarkStart w:id="64" w:name="_GoBack"/>
       <w:r>
         <w:rPr>
           <w:noProof/>
@@ -5581,8 +5582,8 @@
           <w:lang w:eastAsia="zh-CN"/>
         </w:rPr>
         <w:drawing>
-          <wp:inline distT="0" distB="0" distL="0" distR="0" wp14:anchorId="2A548D01" wp14:editId="08B2371C">
-            <wp:extent cx="2614490" cy="368105"/>
+          <wp:inline distT="0" distB="0" distL="0" distR="0" wp14:anchorId="2A548D01" wp14:editId="55BC3C82">
+            <wp:extent cx="2317746" cy="326325"/>
             <wp:effectExtent l="0" t="0" r="0" b="0"/>
             <wp:docPr id="12" name="Picture"/>
             <wp:cNvGraphicFramePr/>
@@ -5604,7 +5605,7 @@
                   <pic:spPr bwMode="auto">
                     <a:xfrm>
                       <a:off x="0" y="0"/>
-                      <a:ext cx="2787886" cy="392518"/>
+                      <a:ext cx="2495144" cy="351302"/>
                     </a:xfrm>
                     <a:prstGeom prst="rect">
                       <a:avLst/>
@@ -5622,6 +5623,7 @@
           </wp:inline>
         </w:drawing>
       </w:r>
+      <w:bookmarkEnd w:id="64"/>
     </w:p>
     <w:p>
       <w:pPr>
@@ -5632,8 +5634,8 @@
           <w:szCs w:val="16"/>
         </w:rPr>
       </w:pPr>
-      <w:bookmarkStart w:id="64" w:name="header-c566"/>
-      <w:bookmarkEnd w:id="64"/>
+      <w:bookmarkStart w:id="65" w:name="header-c566"/>
+      <w:bookmarkEnd w:id="65"/>
       <w:r>
         <w:rPr>
           <w:sz w:val="16"/>
@@ -6065,8 +6067,8 @@
           <w:szCs w:val="16"/>
         </w:rPr>
       </w:pPr>
-      <w:bookmarkStart w:id="65" w:name="header-c604"/>
-      <w:bookmarkEnd w:id="65"/>
+      <w:bookmarkStart w:id="66" w:name="header-c604"/>
+      <w:bookmarkEnd w:id="66"/>
       <w:r>
         <w:rPr>
           <w:sz w:val="16"/>
@@ -6154,8 +6156,8 @@
           <w:szCs w:val="16"/>
         </w:rPr>
       </w:pPr>
-      <w:bookmarkStart w:id="66" w:name="header-c621"/>
-      <w:bookmarkEnd w:id="66"/>
+      <w:bookmarkStart w:id="67" w:name="header-c621"/>
+      <w:bookmarkEnd w:id="67"/>
       <w:r>
         <w:rPr>
           <w:sz w:val="16"/>
@@ -6190,8 +6192,8 @@
           <w:szCs w:val="16"/>
         </w:rPr>
       </w:pPr>
-      <w:bookmarkStart w:id="67" w:name="header-c624"/>
-      <w:bookmarkEnd w:id="67"/>
+      <w:bookmarkStart w:id="68" w:name="header-c624"/>
+      <w:bookmarkEnd w:id="68"/>
       <w:r>
         <w:rPr>
           <w:sz w:val="16"/>
@@ -6275,8 +6277,8 @@
           <w:szCs w:val="16"/>
         </w:rPr>
       </w:pPr>
-      <w:bookmarkStart w:id="68" w:name="header-c627"/>
-      <w:bookmarkEnd w:id="68"/>
+      <w:bookmarkStart w:id="69" w:name="header-c627"/>
+      <w:bookmarkEnd w:id="69"/>
       <w:r>
         <w:rPr>
           <w:sz w:val="16"/>
@@ -6328,8 +6330,8 @@
           <w:szCs w:val="16"/>
         </w:rPr>
       </w:pPr>
-      <w:bookmarkStart w:id="69" w:name="header-c632"/>
-      <w:bookmarkEnd w:id="69"/>
+      <w:bookmarkStart w:id="70" w:name="header-c632"/>
+      <w:bookmarkEnd w:id="70"/>
       <w:r>
         <w:rPr>
           <w:sz w:val="16"/>
@@ -6482,8 +6484,8 @@
           <w:szCs w:val="16"/>
         </w:rPr>
       </w:pPr>
-      <w:bookmarkStart w:id="70" w:name="header-c644"/>
-      <w:bookmarkEnd w:id="70"/>
+      <w:bookmarkStart w:id="71" w:name="header-c644"/>
+      <w:bookmarkEnd w:id="71"/>
       <w:r>
         <w:rPr>
           <w:sz w:val="16"/>
@@ -6518,8 +6520,8 @@
           <w:szCs w:val="16"/>
         </w:rPr>
       </w:pPr>
-      <w:bookmarkStart w:id="71" w:name="header-c647"/>
-      <w:bookmarkEnd w:id="71"/>
+      <w:bookmarkStart w:id="72" w:name="header-c647"/>
+      <w:bookmarkEnd w:id="72"/>
       <w:r>
         <w:rPr>
           <w:sz w:val="16"/>
@@ -6554,8 +6556,8 @@
           <w:szCs w:val="16"/>
         </w:rPr>
       </w:pPr>
-      <w:bookmarkStart w:id="72" w:name="header-c650"/>
-      <w:bookmarkEnd w:id="72"/>
+      <w:bookmarkStart w:id="73" w:name="header-c650"/>
+      <w:bookmarkEnd w:id="73"/>
       <w:r>
         <w:rPr>
           <w:sz w:val="16"/>
@@ -6684,8 +6686,8 @@
           <w:szCs w:val="16"/>
         </w:rPr>
       </w:pPr>
-      <w:bookmarkStart w:id="73" w:name="header-c657"/>
-      <w:bookmarkEnd w:id="73"/>
+      <w:bookmarkStart w:id="74" w:name="header-c657"/>
+      <w:bookmarkEnd w:id="74"/>
       <w:r>
         <w:rPr>
           <w:sz w:val="16"/>
@@ -6720,8 +6722,8 @@
           <w:szCs w:val="16"/>
         </w:rPr>
       </w:pPr>
-      <w:bookmarkStart w:id="74" w:name="header-c660"/>
-      <w:bookmarkEnd w:id="74"/>
+      <w:bookmarkStart w:id="75" w:name="header-c660"/>
+      <w:bookmarkEnd w:id="75"/>
       <w:r>
         <w:rPr>
           <w:sz w:val="16"/>
@@ -6756,8 +6758,8 @@
           <w:szCs w:val="16"/>
         </w:rPr>
       </w:pPr>
-      <w:bookmarkStart w:id="75" w:name="header-c663"/>
-      <w:bookmarkEnd w:id="75"/>
+      <w:bookmarkStart w:id="76" w:name="header-c663"/>
+      <w:bookmarkEnd w:id="76"/>
       <w:r>
         <w:rPr>
           <w:sz w:val="16"/>
@@ -6810,8 +6812,8 @@
           <w:szCs w:val="16"/>
         </w:rPr>
       </w:pPr>
-      <w:bookmarkStart w:id="76" w:name="header-c668"/>
-      <w:bookmarkEnd w:id="76"/>
+      <w:bookmarkStart w:id="77" w:name="header-c668"/>
+      <w:bookmarkEnd w:id="77"/>
       <w:r>
         <w:rPr>
           <w:sz w:val="16"/>
@@ -6923,8 +6925,8 @@
           <w:szCs w:val="16"/>
         </w:rPr>
       </w:pPr>
-      <w:bookmarkStart w:id="77" w:name="header-c679"/>
-      <w:bookmarkEnd w:id="77"/>
+      <w:bookmarkStart w:id="78" w:name="header-c679"/>
+      <w:bookmarkEnd w:id="78"/>
       <w:r>
         <w:rPr>
           <w:sz w:val="16"/>
@@ -7067,8 +7069,8 @@
           <w:szCs w:val="16"/>
         </w:rPr>
       </w:pPr>
-      <w:bookmarkStart w:id="78" w:name="header-c690"/>
-      <w:bookmarkEnd w:id="78"/>
+      <w:bookmarkStart w:id="79" w:name="header-c690"/>
+      <w:bookmarkEnd w:id="79"/>
       <w:r>
         <w:rPr>
           <w:sz w:val="16"/>
@@ -7136,8 +7138,8 @@
           <w:szCs w:val="16"/>
         </w:rPr>
       </w:pPr>
-      <w:bookmarkStart w:id="79" w:name="header-c697"/>
-      <w:bookmarkEnd w:id="79"/>
+      <w:bookmarkStart w:id="80" w:name="header-c697"/>
+      <w:bookmarkEnd w:id="80"/>
       <w:r>
         <w:rPr>
           <w:b/>
@@ -7169,8 +7171,8 @@
           <w:szCs w:val="16"/>
         </w:rPr>
       </w:pPr>
-      <w:bookmarkStart w:id="80" w:name="header-c700"/>
-      <w:bookmarkEnd w:id="80"/>
+      <w:bookmarkStart w:id="81" w:name="header-c700"/>
+      <w:bookmarkEnd w:id="81"/>
       <w:r>
         <w:rPr>
           <w:b/>
@@ -7198,8 +7200,8 @@
       <w:pPr>
         <w:spacing w:after="0"/>
       </w:pPr>
-      <w:bookmarkStart w:id="81" w:name="header-c703"/>
-      <w:bookmarkEnd w:id="81"/>
+      <w:bookmarkStart w:id="82" w:name="header-c703"/>
+      <w:bookmarkEnd w:id="82"/>
       <w:r>
         <w:rPr>
           <w:b/>
@@ -7246,8 +7248,8 @@
           <w:szCs w:val="16"/>
         </w:rPr>
       </w:pPr>
-      <w:bookmarkStart w:id="82" w:name="header-c707"/>
-      <w:bookmarkEnd w:id="82"/>
+      <w:bookmarkStart w:id="83" w:name="header-c707"/>
+      <w:bookmarkEnd w:id="83"/>
       <w:r>
         <w:rPr>
           <w:sz w:val="16"/>
@@ -7315,8 +7317,8 @@
           <w:szCs w:val="16"/>
         </w:rPr>
       </w:pPr>
-      <w:bookmarkStart w:id="83" w:name="header-c712"/>
-      <w:bookmarkEnd w:id="83"/>
+      <w:bookmarkStart w:id="84" w:name="header-c712"/>
+      <w:bookmarkEnd w:id="84"/>
       <w:r>
         <w:rPr>
           <w:sz w:val="16"/>
@@ -7334,8 +7336,8 @@
           <w:szCs w:val="16"/>
         </w:rPr>
       </w:pPr>
-      <w:bookmarkStart w:id="84" w:name="header-c713"/>
-      <w:bookmarkEnd w:id="84"/>
+      <w:bookmarkStart w:id="85" w:name="header-c713"/>
+      <w:bookmarkEnd w:id="85"/>
       <w:r>
         <w:rPr>
           <w:sz w:val="16"/>
@@ -7388,8 +7390,8 @@
           <w:szCs w:val="16"/>
         </w:rPr>
       </w:pPr>
-      <w:bookmarkStart w:id="85" w:name="header-c718"/>
-      <w:bookmarkEnd w:id="85"/>
+      <w:bookmarkStart w:id="86" w:name="header-c718"/>
+      <w:bookmarkEnd w:id="86"/>
       <w:r>
         <w:rPr>
           <w:sz w:val="16"/>
@@ -7493,8 +7495,8 @@
           <w:szCs w:val="16"/>
         </w:rPr>
       </w:pPr>
-      <w:bookmarkStart w:id="86" w:name="header-c729"/>
-      <w:bookmarkEnd w:id="86"/>
+      <w:bookmarkStart w:id="87" w:name="header-c729"/>
+      <w:bookmarkEnd w:id="87"/>
       <w:r>
         <w:rPr>
           <w:sz w:val="16"/>
@@ -7546,8 +7548,8 @@
           <w:szCs w:val="16"/>
         </w:rPr>
       </w:pPr>
-      <w:bookmarkStart w:id="87" w:name="header-c734"/>
-      <w:bookmarkEnd w:id="87"/>
+      <w:bookmarkStart w:id="88" w:name="header-c734"/>
+      <w:bookmarkEnd w:id="88"/>
       <w:r>
         <w:rPr>
           <w:sz w:val="16"/>
@@ -8386,8 +8388,6 @@
               </w:rPr>
               <w:t>Prediction: O(tdk)</w:t>
             </w:r>
-            <w:bookmarkStart w:id="88" w:name="_GoBack"/>
-            <w:bookmarkEnd w:id="88"/>
           </w:p>
         </w:tc>
         <w:tc>

</xml_diff>